<commit_message>
Update: Generates one hots
</commit_message>
<xml_diff>
--- a/session-1/sess-1-report.docx
+++ b/session-1/sess-1-report.docx
@@ -12,15 +12,21 @@
         <w:rPr>
           <w:rFonts w:asciiTheme="minorBidi" w:hAnsiTheme="minorBidi"/>
         </w:rPr>
-        <w:t>In this report, we’ll analyze some basics in using Matlab. Following this idea, we’ll implement a simple sigmoid function, along w</w:t>
-      </w:r>
-      <w:bookmarkStart w:id="0" w:name="_GoBack"/>
-      <w:bookmarkEnd w:id="0"/>
-      <w:r>
-        <w:rPr>
-          <w:rFonts w:asciiTheme="minorBidi" w:hAnsiTheme="minorBidi"/>
-        </w:rPr>
-        <w:t>ith its derivative.</w:t>
+        <w:t xml:space="preserve">In this report, we’ll analyze some basics in using </w:t>
+      </w:r>
+      <w:proofErr w:type="spellStart"/>
+      <w:r>
+        <w:rPr>
+          <w:rFonts w:asciiTheme="minorBidi" w:hAnsiTheme="minorBidi"/>
+        </w:rPr>
+        <w:t>Matlab</w:t>
+      </w:r>
+      <w:proofErr w:type="spellEnd"/>
+      <w:r>
+        <w:rPr>
+          <w:rFonts w:asciiTheme="minorBidi" w:hAnsiTheme="minorBidi"/>
+        </w:rPr>
+        <w:t>. Following this idea, we’ll implement a simple sigmoid function, along with its derivative.</w:t>
       </w:r>
     </w:p>
     <w:p>
@@ -50,8 +56,8 @@
         <w:t>To obtain this, we’ll use 2 for loops to implement the iterations through the elements if the matrix:</w:t>
       </w:r>
     </w:p>
-    <w:bookmarkStart w:id="1" w:name="_MON_1600007044"/>
-    <w:bookmarkEnd w:id="1"/>
+    <w:bookmarkStart w:id="0" w:name="_MON_1600007044"/>
+    <w:bookmarkEnd w:id="0"/>
     <w:p>
       <w:pPr>
         <w:rPr>
@@ -82,10 +88,10 @@
             <v:path o:extrusionok="f" gradientshapeok="t" o:connecttype="rect"/>
             <o:lock v:ext="edit" aspectratio="t"/>
           </v:shapetype>
-          <v:shape id="_x0000_i1025" type="#_x0000_t75" style="width:468pt;height:55.65pt" o:ole="">
+          <v:shape id="_x0000_i1025" type="#_x0000_t75" style="width:468pt;height:55.85pt" o:ole="">
             <v:imagedata r:id="rId6" o:title=""/>
           </v:shape>
-          <o:OLEObject Type="Embed" ProgID="Word.OpenDocumentText.12" ShapeID="_x0000_i1025" DrawAspect="Content" ObjectID="_1600698890" r:id="rId7"/>
+          <o:OLEObject Type="Embed" ProgID="Word.OpenDocumentText.12" ShapeID="_x0000_i1025" DrawAspect="Content" ObjectID="_1600700619" r:id="rId7"/>
         </w:object>
       </w:r>
       <w:r>
@@ -95,8 +101,8 @@
         <w:t>we’ll follow the same rules for the derivative and we obtain:</w:t>
       </w:r>
     </w:p>
-    <w:bookmarkStart w:id="2" w:name="_MON_1600007130"/>
-    <w:bookmarkEnd w:id="2"/>
+    <w:bookmarkStart w:id="1" w:name="_MON_1600007130"/>
+    <w:bookmarkEnd w:id="1"/>
     <w:p>
       <w:pPr>
         <w:rPr>
@@ -108,10 +114,10 @@
           <w:rFonts w:asciiTheme="minorBidi" w:hAnsiTheme="minorBidi"/>
         </w:rPr>
         <w:object w:dxaOrig="9360" w:dyaOrig="680">
-          <v:shape id="_x0000_i1026" type="#_x0000_t75" style="width:468pt;height:34.35pt" o:ole="">
+          <v:shape id="_x0000_i1026" type="#_x0000_t75" style="width:468pt;height:34.15pt" o:ole="">
             <v:imagedata r:id="rId8" o:title=""/>
           </v:shape>
-          <o:OLEObject Type="Embed" ProgID="Word.OpenDocumentText.12" ShapeID="_x0000_i1026" DrawAspect="Content" ObjectID="_1600698891" r:id="rId9"/>
+          <o:OLEObject Type="Embed" ProgID="Word.OpenDocumentText.12" ShapeID="_x0000_i1026" DrawAspect="Content" ObjectID="_1600700620" r:id="rId9"/>
         </w:object>
       </w:r>
     </w:p>
@@ -128,23 +134,23 @@
         <w:t>In this part, we’ll perform this task on our matrix M where:</w:t>
       </w:r>
     </w:p>
-    <w:bookmarkStart w:id="3" w:name="_MON_1600698747"/>
-    <w:bookmarkEnd w:id="3"/>
-    <w:p>
-      <w:pPr>
-        <w:rPr>
-          <w:rFonts w:asciiTheme="minorBidi" w:hAnsiTheme="minorBidi"/>
-        </w:rPr>
-      </w:pPr>
-      <w:r>
-        <w:rPr>
-          <w:rFonts w:asciiTheme="minorBidi" w:hAnsiTheme="minorBidi"/>
-        </w:rPr>
-        <w:object w:dxaOrig="9360" w:dyaOrig="1340">
-          <v:shape id="_x0000_i1035" type="#_x0000_t75" style="width:468pt;height:67.1pt" o:ole="">
+    <w:bookmarkStart w:id="2" w:name="_MON_1600698747"/>
+    <w:bookmarkEnd w:id="2"/>
+    <w:p>
+      <w:pPr>
+        <w:rPr>
+          <w:rFonts w:asciiTheme="minorBidi" w:hAnsiTheme="minorBidi"/>
+        </w:rPr>
+      </w:pPr>
+      <w:r>
+        <w:rPr>
+          <w:rFonts w:asciiTheme="minorBidi" w:hAnsiTheme="minorBidi"/>
+        </w:rPr>
+        <w:object w:dxaOrig="9360" w:dyaOrig="2076">
+          <v:shape id="_x0000_i1031" type="#_x0000_t75" style="width:468pt;height:103.85pt" o:ole="">
             <v:imagedata r:id="rId10" o:title=""/>
           </v:shape>
-          <o:OLEObject Type="Embed" ProgID="Word.OpenDocumentText.12" ShapeID="_x0000_i1035" DrawAspect="Content" ObjectID="_1600698892" r:id="rId11"/>
+          <o:OLEObject Type="Embed" ProgID="Word.OpenDocumentText.12" ShapeID="_x0000_i1031" DrawAspect="Content" ObjectID="_1600700621" r:id="rId11"/>
         </w:object>
       </w:r>
     </w:p>
@@ -160,6 +166,8 @@
         </w:rPr>
         <w:t>and the result of our sigmoid will be:</w:t>
       </w:r>
+      <w:bookmarkStart w:id="3" w:name="_GoBack"/>
+      <w:bookmarkEnd w:id="3"/>
     </w:p>
     <w:bookmarkStart w:id="4" w:name="_MON_1600698797"/>
     <w:bookmarkEnd w:id="4"/>
@@ -174,10 +182,10 @@
           <w:rFonts w:asciiTheme="minorBidi" w:hAnsiTheme="minorBidi"/>
         </w:rPr>
         <w:object w:dxaOrig="9360" w:dyaOrig="1333">
-          <v:shape id="_x0000_i1051" type="#_x0000_t75" style="width:468pt;height:66.55pt" o:ole="">
+          <v:shape id="_x0000_i1028" type="#_x0000_t75" style="width:468pt;height:66.45pt" o:ole="">
             <v:imagedata r:id="rId12" o:title=""/>
           </v:shape>
-          <o:OLEObject Type="Embed" ProgID="Word.OpenDocumentText.12" ShapeID="_x0000_i1051" DrawAspect="Content" ObjectID="_1600698893" r:id="rId13"/>
+          <o:OLEObject Type="Embed" ProgID="Word.OpenDocumentText.12" ShapeID="_x0000_i1028" DrawAspect="Content" ObjectID="_1600700622" r:id="rId13"/>
         </w:object>
       </w:r>
     </w:p>
@@ -187,27 +195,51 @@
           <w:rFonts w:asciiTheme="minorBidi" w:hAnsiTheme="minorBidi"/>
         </w:rPr>
       </w:pPr>
+      <w:proofErr w:type="spellStart"/>
       <w:r>
         <w:rPr>
           <w:rFonts w:asciiTheme="minorBidi" w:hAnsiTheme="minorBidi"/>
           <w:i/>
           <w:iCs/>
         </w:rPr>
-        <w:t>Exp 2)</w:t>
-      </w:r>
+        <w:t>Exp</w:t>
+      </w:r>
+      <w:proofErr w:type="spellEnd"/>
       <w:r>
         <w:rPr>
           <w:rFonts w:asciiTheme="minorBidi" w:hAnsiTheme="minorBidi"/>
           <w:i/>
           <w:iCs/>
         </w:rPr>
+        <w:t xml:space="preserve"> 2)</w:t>
+      </w:r>
+      <w:r>
+        <w:rPr>
+          <w:rFonts w:asciiTheme="minorBidi" w:hAnsiTheme="minorBidi"/>
+          <w:i/>
+          <w:iCs/>
+        </w:rPr>
         <w:t xml:space="preserve"> (Neural Network Application)</w:t>
       </w:r>
       <w:r>
         <w:rPr>
           <w:rFonts w:asciiTheme="minorBidi" w:hAnsiTheme="minorBidi"/>
         </w:rPr>
-        <w:t xml:space="preserve"> In this experiment, we define a simple neural network using Matlab’s toolbox to classify the </w:t>
+        <w:t xml:space="preserve"> In this experiment, we define a simple neural network using </w:t>
+      </w:r>
+      <w:proofErr w:type="spellStart"/>
+      <w:r>
+        <w:rPr>
+          <w:rFonts w:asciiTheme="minorBidi" w:hAnsiTheme="minorBidi"/>
+        </w:rPr>
+        <w:t>Matlab’s</w:t>
+      </w:r>
+      <w:proofErr w:type="spellEnd"/>
+      <w:r>
+        <w:rPr>
+          <w:rFonts w:asciiTheme="minorBidi" w:hAnsiTheme="minorBidi"/>
+        </w:rPr>
+        <w:t xml:space="preserve"> toolbox to classify the </w:t>
       </w:r>
       <w:r>
         <w:rPr>
@@ -261,10 +293,10 @@
       </w:pPr>
       <w:r>
         <w:object w:dxaOrig="9360" w:dyaOrig="1017">
-          <v:shape id="_x0000_i1048" type="#_x0000_t75" style="width:468pt;height:50.75pt" o:ole="">
+          <v:shape id="_x0000_i1029" type="#_x0000_t75" style="width:468pt;height:50.75pt" o:ole="">
             <v:imagedata r:id="rId14" o:title=""/>
           </v:shape>
-          <o:OLEObject Type="Embed" ProgID="Word.OpenDocumentText.12" ShapeID="_x0000_i1048" DrawAspect="Content" ObjectID="_1600698894" r:id="rId15"/>
+          <o:OLEObject Type="Embed" ProgID="Word.OpenDocumentText.12" ShapeID="_x0000_i1029" DrawAspect="Content" ObjectID="_1600700623" r:id="rId15"/>
         </w:object>
       </w:r>
       <w:r>
@@ -273,6 +305,7 @@
         </w:rPr>
         <w:t xml:space="preserve">we then run the toolbox using </w:t>
       </w:r>
+      <w:proofErr w:type="spellStart"/>
       <w:r>
         <w:rPr>
           <w:rFonts w:asciiTheme="minorBidi" w:hAnsiTheme="minorBidi"/>
@@ -281,11 +314,26 @@
         </w:rPr>
         <w:t>nnstart</w:t>
       </w:r>
-      <w:r>
-        <w:rPr>
-          <w:rFonts w:asciiTheme="minorBidi" w:hAnsiTheme="minorBidi"/>
-        </w:rPr>
-        <w:t xml:space="preserve"> command from the Matlab’s command line.</w:t>
+      <w:proofErr w:type="spellEnd"/>
+      <w:r>
+        <w:rPr>
+          <w:rFonts w:asciiTheme="minorBidi" w:hAnsiTheme="minorBidi"/>
+        </w:rPr>
+        <w:t xml:space="preserve"> command from the </w:t>
+      </w:r>
+      <w:proofErr w:type="spellStart"/>
+      <w:r>
+        <w:rPr>
+          <w:rFonts w:asciiTheme="minorBidi" w:hAnsiTheme="minorBidi"/>
+        </w:rPr>
+        <w:t>Matlab’s</w:t>
+      </w:r>
+      <w:proofErr w:type="spellEnd"/>
+      <w:r>
+        <w:rPr>
+          <w:rFonts w:asciiTheme="minorBidi" w:hAnsiTheme="minorBidi"/>
+        </w:rPr>
+        <w:t xml:space="preserve"> command line.</w:t>
       </w:r>
     </w:p>
     <w:p>
@@ -334,21 +382,24 @@
           <w:rFonts w:asciiTheme="minorBidi" w:hAnsiTheme="minorBidi"/>
         </w:rPr>
       </w:pPr>
+      <w:proofErr w:type="spellStart"/>
       <w:r>
         <w:rPr>
           <w:rFonts w:asciiTheme="minorBidi" w:hAnsiTheme="minorBidi"/>
           <w:i/>
           <w:iCs/>
         </w:rPr>
-        <w:t>Exp 3</w:t>
-      </w:r>
+        <w:lastRenderedPageBreak/>
+        <w:t>Exp</w:t>
+      </w:r>
+      <w:proofErr w:type="spellEnd"/>
       <w:r>
         <w:rPr>
           <w:rFonts w:asciiTheme="minorBidi" w:hAnsiTheme="minorBidi"/>
           <w:i/>
           <w:iCs/>
         </w:rPr>
-        <w:t>)</w:t>
+        <w:t xml:space="preserve"> 3</w:t>
       </w:r>
       <w:r>
         <w:rPr>
@@ -356,6 +407,14 @@
           <w:i/>
           <w:iCs/>
         </w:rPr>
+        <w:t>)</w:t>
+      </w:r>
+      <w:r>
+        <w:rPr>
+          <w:rFonts w:asciiTheme="minorBidi" w:hAnsiTheme="minorBidi"/>
+          <w:i/>
+          <w:iCs/>
+        </w:rPr>
         <w:t xml:space="preserve"> (Pattern Recognition Application)</w:t>
       </w:r>
       <w:r>
@@ -375,7 +434,6 @@
         <w:rPr>
           <w:rFonts w:asciiTheme="minorBidi" w:hAnsiTheme="minorBidi"/>
         </w:rPr>
-        <w:lastRenderedPageBreak/>
         <w:t xml:space="preserve">Confusion Matrix is a useful tool to understand the degree of </w:t>
       </w:r>
       <w:r>

</xml_diff>